<commit_message>
Updated compiled docx and pdf examples.
</commit_message>
<xml_diff>
--- a/lib/compiled/sample-pandoc.docx
+++ b/lib/compiled/sample-pandoc.docx
@@ -230,7 +230,19 @@
         <w:rPr>
           <w:rStyle w:val="NormalTok"/>
         </w:rPr>
-        <w:t xml:space="preserve"> outdir  = &amp;maindir/out.;</w:t>
+        <w:t xml:space="preserve"> outdir  = </w:t>
+      </w:r>
+      <w:r>
+        <w:rPr>
+          <w:rStyle w:val="KeywordTok"/>
+        </w:rPr>
+        <w:t xml:space="preserve">&amp;maindir/</w:t>
+      </w:r>
+      <w:r>
+        <w:rPr>
+          <w:rStyle w:val="NormalTok"/>
+        </w:rPr>
+        <w:t xml:space="preserve">out.;</w:t>
       </w:r>
       <w:r>
         <w:br w:type="textWrapping"/>
@@ -342,6 +354,51 @@
       </w:r>
       <w:r>
         <w:rPr>
+          <w:rStyle w:val="OtherTok"/>
+        </w:rPr>
+        <w:t xml:space="preserve">    datalines;</w:t>
+      </w:r>
+      <w:r>
+        <w:br w:type="textWrapping"/>
+      </w:r>
+      <w:r>
+        <w:rPr>
+          <w:rStyle w:val="OtherTok"/>
+        </w:rPr>
+        <w:t xml:space="preserve">    John,1</w:t>
+      </w:r>
+      <w:r>
+        <w:br w:type="textWrapping"/>
+      </w:r>
+      <w:r>
+        <w:rPr>
+          <w:rStyle w:val="OtherTok"/>
+        </w:rPr>
+        <w:t xml:space="preserve">    Mary,2</w:t>
+      </w:r>
+      <w:r>
+        <w:br w:type="textWrapping"/>
+      </w:r>
+      <w:r>
+        <w:rPr>
+          <w:rStyle w:val="OtherTok"/>
+        </w:rPr>
+        <w:t xml:space="preserve">    Jane,3</w:t>
+      </w:r>
+      <w:r>
+        <w:br w:type="textWrapping"/>
+      </w:r>
+      <w:r>
+        <w:rPr>
+          <w:rStyle w:val="OtherTok"/>
+        </w:rPr>
+        <w:t xml:space="preserve">    ;</w:t>
+      </w:r>
+      <w:r>
+        <w:br w:type="textWrapping"/>
+      </w:r>
+      <w:r>
+        <w:rPr>
           <w:rStyle w:val="NormalTok"/>
         </w:rPr>
         <w:t xml:space="preserve">    </w:t>
@@ -350,7 +407,43 @@
         <w:rPr>
           <w:rStyle w:val="KeywordTok"/>
         </w:rPr>
-        <w:t xml:space="preserve">datalines</w:t>
+        <w:t xml:space="preserve">if</w:t>
+      </w:r>
+      <w:r>
+        <w:rPr>
+          <w:rStyle w:val="NormalTok"/>
+        </w:rPr>
+        <w:t xml:space="preserve"> number &gt; </w:t>
+      </w:r>
+      <w:r>
+        <w:rPr>
+          <w:rStyle w:val="DecValTok"/>
+        </w:rPr>
+        <w:t xml:space="preserve">1</w:t>
+      </w:r>
+      <w:r>
+        <w:rPr>
+          <w:rStyle w:val="NormalTok"/>
+        </w:rPr>
+        <w:t xml:space="preserve"> </w:t>
+      </w:r>
+      <w:r>
+        <w:rPr>
+          <w:rStyle w:val="KeywordTok"/>
+        </w:rPr>
+        <w:t xml:space="preserve">then</w:t>
+      </w:r>
+      <w:r>
+        <w:rPr>
+          <w:rStyle w:val="NormalTok"/>
+        </w:rPr>
+        <w:t xml:space="preserve"> final = </w:t>
+      </w:r>
+      <w:r>
+        <w:rPr>
+          <w:rStyle w:val="DecValTok"/>
+        </w:rPr>
+        <w:t xml:space="preserve">0</w:t>
       </w:r>
       <w:r>
         <w:rPr>
@@ -365,7 +458,28 @@
         <w:rPr>
           <w:rStyle w:val="NormalTok"/>
         </w:rPr>
-        <w:t xml:space="preserve">    John,</w:t>
+        <w:t xml:space="preserve">    </w:t>
+      </w:r>
+      <w:r>
+        <w:rPr>
+          <w:rStyle w:val="KeywordTok"/>
+        </w:rPr>
+        <w:t xml:space="preserve">else do</w:t>
+      </w:r>
+      <w:r>
+        <w:rPr>
+          <w:rStyle w:val="NormalTok"/>
+        </w:rPr>
+        <w:t xml:space="preserve">;</w:t>
+      </w:r>
+      <w:r>
+        <w:br w:type="textWrapping"/>
+      </w:r>
+      <w:r>
+        <w:rPr>
+          <w:rStyle w:val="NormalTok"/>
+        </w:rPr>
+        <w:t xml:space="preserve">        final = </w:t>
       </w:r>
       <w:r>
         <w:rPr>
@@ -374,72 +488,6 @@
         <w:t xml:space="preserve">1</w:t>
       </w:r>
       <w:r>
-        <w:br w:type="textWrapping"/>
-      </w:r>
-      <w:r>
-        <w:rPr>
-          <w:rStyle w:val="NormalTok"/>
-        </w:rPr>
-        <w:t xml:space="preserve">    Mary,</w:t>
-      </w:r>
-      <w:r>
-        <w:rPr>
-          <w:rStyle w:val="DecValTok"/>
-        </w:rPr>
-        <w:t xml:space="preserve">2</w:t>
-      </w:r>
-      <w:r>
-        <w:br w:type="textWrapping"/>
-      </w:r>
-      <w:r>
-        <w:rPr>
-          <w:rStyle w:val="NormalTok"/>
-        </w:rPr>
-        <w:t xml:space="preserve">    Jane,</w:t>
-      </w:r>
-      <w:r>
-        <w:rPr>
-          <w:rStyle w:val="DecValTok"/>
-        </w:rPr>
-        <w:t xml:space="preserve">3</w:t>
-      </w:r>
-      <w:r>
-        <w:br w:type="textWrapping"/>
-      </w:r>
-      <w:r>
-        <w:rPr>
-          <w:rStyle w:val="NormalTok"/>
-        </w:rPr>
-        <w:t xml:space="preserve">    ;</w:t>
-      </w:r>
-      <w:r>
-        <w:br w:type="textWrapping"/>
-      </w:r>
-      <w:r>
-        <w:rPr>
-          <w:rStyle w:val="NormalTok"/>
-        </w:rPr>
-        <w:t xml:space="preserve">    if number &gt; </w:t>
-      </w:r>
-      <w:r>
-        <w:rPr>
-          <w:rStyle w:val="DecValTok"/>
-        </w:rPr>
-        <w:t xml:space="preserve">1</w:t>
-      </w:r>
-      <w:r>
-        <w:rPr>
-          <w:rStyle w:val="NormalTok"/>
-        </w:rPr>
-        <w:t xml:space="preserve"> then final = </w:t>
-      </w:r>
-      <w:r>
-        <w:rPr>
-          <w:rStyle w:val="DecValTok"/>
-        </w:rPr>
-        <w:t xml:space="preserve">0</w:t>
-      </w:r>
-      <w:r>
         <w:rPr>
           <w:rStyle w:val="NormalTok"/>
         </w:rPr>
@@ -450,15 +498,9 @@
       </w:r>
       <w:r>
         <w:rPr>
-          <w:rStyle w:val="NormalTok"/>
-        </w:rPr>
-        <w:t xml:space="preserve">    else </w:t>
-      </w:r>
-      <w:r>
-        <w:rPr>
-          <w:rStyle w:val="KeywordTok"/>
-        </w:rPr>
-        <w:t xml:space="preserve">do</w:t>
+          <w:rStyle w:val="KeywordTok"/>
+        </w:rPr>
+        <w:t xml:space="preserve">    end</w:t>
       </w:r>
       <w:r>
         <w:rPr>
@@ -471,15 +513,9 @@
       </w:r>
       <w:r>
         <w:rPr>
-          <w:rStyle w:val="NormalTok"/>
-        </w:rPr>
-        <w:t xml:space="preserve">        final = </w:t>
-      </w:r>
-      <w:r>
-        <w:rPr>
-          <w:rStyle w:val="DecValTok"/>
-        </w:rPr>
-        <w:t xml:space="preserve">1</w:t>
+          <w:rStyle w:val="KeywordTok"/>
+        </w:rPr>
+        <w:t xml:space="preserve">run</w:t>
       </w:r>
       <w:r>
         <w:rPr>
@@ -491,6 +527,63 @@
         <w:br w:type="textWrapping"/>
       </w:r>
       <w:r>
+        <w:br w:type="textWrapping"/>
+      </w:r>
+      <w:r>
+        <w:rPr>
+          <w:rStyle w:val="KeywordTok"/>
+        </w:rPr>
+        <w:t xml:space="preserve">proc</w:t>
+      </w:r>
+      <w:r>
+        <w:rPr>
+          <w:rStyle w:val="NormalTok"/>
+        </w:rPr>
+        <w:t xml:space="preserve"> sql </w:t>
+      </w:r>
+      <w:r>
+        <w:rPr>
+          <w:rStyle w:val="KeywordTok"/>
+        </w:rPr>
+        <w:t xml:space="preserve">&amp;sqlopts;</w:t>
+      </w:r>
+      <w:r>
+        <w:br w:type="textWrapping"/>
+      </w:r>
+      <w:r>
+        <w:rPr>
+          <w:rStyle w:val="KeywordTok"/>
+        </w:rPr>
+        <w:t xml:space="preserve">create</w:t>
+      </w:r>
+      <w:r>
+        <w:rPr>
+          <w:rStyle w:val="NormalTok"/>
+        </w:rPr>
+        <w:t xml:space="preserve"> </w:t>
+      </w:r>
+      <w:r>
+        <w:rPr>
+          <w:rStyle w:val="KeywordTok"/>
+        </w:rPr>
+        <w:t xml:space="preserve">table</w:t>
+      </w:r>
+      <w:r>
+        <w:rPr>
+          <w:rStyle w:val="NormalTok"/>
+        </w:rPr>
+        <w:t xml:space="preserve"> waffles </w:t>
+      </w:r>
+      <w:r>
+        <w:rPr>
+          <w:rStyle w:val="KeywordTok"/>
+        </w:rPr>
+        <w:t xml:space="preserve">as</w:t>
+      </w:r>
+      <w:r>
+        <w:br w:type="textWrapping"/>
+      </w:r>
+      <w:r>
         <w:rPr>
           <w:rStyle w:val="NormalTok"/>
         </w:rPr>
@@ -500,7 +593,34 @@
         <w:rPr>
           <w:rStyle w:val="KeywordTok"/>
         </w:rPr>
-        <w:t xml:space="preserve">end</w:t>
+        <w:t xml:space="preserve">select</w:t>
+      </w:r>
+      <w:r>
+        <w:rPr>
+          <w:rStyle w:val="NormalTok"/>
+        </w:rPr>
+        <w:t xml:space="preserve"> * </w:t>
+      </w:r>
+      <w:r>
+        <w:rPr>
+          <w:rStyle w:val="KeywordTok"/>
+        </w:rPr>
+        <w:t xml:space="preserve">from</w:t>
+      </w:r>
+      <w:r>
+        <w:rPr>
+          <w:rStyle w:val="NormalTok"/>
+        </w:rPr>
+        <w:t xml:space="preserve"> testing;</w:t>
+      </w:r>
+      <w:r>
+        <w:br w:type="textWrapping"/>
+      </w:r>
+      <w:r>
+        <w:rPr>
+          <w:rStyle w:val="KeywordTok"/>
+        </w:rPr>
+        <w:t xml:space="preserve">quit</w:t>
       </w:r>
       <w:r>
         <w:rPr>
@@ -512,10 +632,172 @@
         <w:br w:type="textWrapping"/>
       </w:r>
       <w:r>
-        <w:rPr>
-          <w:rStyle w:val="KeywordTok"/>
-        </w:rPr>
-        <w:t xml:space="preserve">run</w:t>
+        <w:br w:type="textWrapping"/>
+      </w:r>
+      <w:r>
+        <w:rPr>
+          <w:rStyle w:val="KeywordTok"/>
+        </w:rPr>
+        <w:t xml:space="preserve">%put</w:t>
+      </w:r>
+      <w:r>
+        <w:rPr>
+          <w:rStyle w:val="NormalTok"/>
+        </w:rPr>
+        <w:t xml:space="preserve"> </w:t>
+      </w:r>
+      <w:r>
+        <w:rPr>
+          <w:rStyle w:val="FunctionTok"/>
+        </w:rPr>
+        <w:t xml:space="preserve">NOTE</w:t>
+      </w:r>
+      <w:r>
+        <w:rPr>
+          <w:rStyle w:val="NormalTok"/>
+        </w:rPr>
+        <w:t xml:space="preserve">: Hello;</w:t>
+      </w:r>
+      <w:r>
+        <w:br w:type="textWrapping"/>
+      </w:r>
+      <w:r>
+        <w:rPr>
+          <w:rStyle w:val="KeywordTok"/>
+        </w:rPr>
+        <w:t xml:space="preserve">%put</w:t>
+      </w:r>
+      <w:r>
+        <w:rPr>
+          <w:rStyle w:val="NormalTok"/>
+        </w:rPr>
+        <w:t xml:space="preserve"> </w:t>
+      </w:r>
+      <w:r>
+        <w:rPr>
+          <w:rStyle w:val="FunctionTok"/>
+        </w:rPr>
+        <w:t xml:space="preserve">NOTE</w:t>
+      </w:r>
+      <w:r>
+        <w:rPr>
+          <w:rStyle w:val="NormalTok"/>
+        </w:rPr>
+        <w:t xml:space="preserve">- Hello;</w:t>
+      </w:r>
+      <w:r>
+        <w:br w:type="textWrapping"/>
+      </w:r>
+      <w:r>
+        <w:rPr>
+          <w:rStyle w:val="KeywordTok"/>
+        </w:rPr>
+        <w:t xml:space="preserve">%put</w:t>
+      </w:r>
+      <w:r>
+        <w:rPr>
+          <w:rStyle w:val="NormalTok"/>
+        </w:rPr>
+        <w:t xml:space="preserve"> WARNING: Hello;</w:t>
+      </w:r>
+      <w:r>
+        <w:br w:type="textWrapping"/>
+      </w:r>
+      <w:r>
+        <w:rPr>
+          <w:rStyle w:val="KeywordTok"/>
+        </w:rPr>
+        <w:t xml:space="preserve">%put</w:t>
+      </w:r>
+      <w:r>
+        <w:rPr>
+          <w:rStyle w:val="NormalTok"/>
+        </w:rPr>
+        <w:t xml:space="preserve"> </w:t>
+      </w:r>
+      <w:r>
+        <w:rPr>
+          <w:rStyle w:val="KeywordTok"/>
+        </w:rPr>
+        <w:t xml:space="preserve">ERROR</w:t>
+      </w:r>
+      <w:r>
+        <w:rPr>
+          <w:rStyle w:val="NormalTok"/>
+        </w:rPr>
+        <w:t xml:space="preserve">: Hello;</w:t>
+      </w:r>
+      <w:r>
+        <w:br w:type="textWrapping"/>
+      </w:r>
+      <w:r>
+        <w:rPr>
+          <w:rStyle w:val="KeywordTok"/>
+        </w:rPr>
+        <w:t xml:space="preserve">%put</w:t>
+      </w:r>
+      <w:r>
+        <w:rPr>
+          <w:rStyle w:val="NormalTok"/>
+        </w:rPr>
+        <w:t xml:space="preserve"> Something </w:t>
+      </w:r>
+      <w:r>
+        <w:rPr>
+          <w:rStyle w:val="KeywordTok"/>
+        </w:rPr>
+        <w:t xml:space="preserve">ERROR</w:t>
+      </w:r>
+      <w:r>
+        <w:rPr>
+          <w:rStyle w:val="NormalTok"/>
+        </w:rPr>
+        <w:t xml:space="preserve">- Hello;</w:t>
+      </w:r>
+      <w:r>
+        <w:br w:type="textWrapping"/>
+      </w:r>
+      <w:r>
+        <w:br w:type="textWrapping"/>
+      </w:r>
+      <w:r>
+        <w:rPr>
+          <w:rStyle w:val="KeywordTok"/>
+        </w:rPr>
+        <w:t xml:space="preserve">%macro</w:t>
+      </w:r>
+      <w:r>
+        <w:rPr>
+          <w:rStyle w:val="NormalTok"/>
+        </w:rPr>
+        <w:t xml:space="preserve"> testMacro(positional, named = value);</w:t>
+      </w:r>
+      <w:r>
+        <w:br w:type="textWrapping"/>
+      </w:r>
+      <w:r>
+        <w:rPr>
+          <w:rStyle w:val="NormalTok"/>
+        </w:rPr>
+        <w:t xml:space="preserve">    </w:t>
+      </w:r>
+      <w:r>
+        <w:rPr>
+          <w:rStyle w:val="KeywordTok"/>
+        </w:rPr>
+        <w:t xml:space="preserve">%put</w:t>
+      </w:r>
+      <w:r>
+        <w:rPr>
+          <w:rStyle w:val="NormalTok"/>
+        </w:rPr>
+        <w:t xml:space="preserve"> positional = </w:t>
+      </w:r>
+      <w:r>
+        <w:rPr>
+          <w:rStyle w:val="KeywordTok"/>
+        </w:rPr>
+        <w:t xml:space="preserve">&amp;positional.</w:t>
       </w:r>
       <w:r>
         <w:rPr>
@@ -527,6 +809,105 @@
         <w:br w:type="textWrapping"/>
       </w:r>
       <w:r>
+        <w:rPr>
+          <w:rStyle w:val="NormalTok"/>
+        </w:rPr>
+        <w:t xml:space="preserve">    </w:t>
+      </w:r>
+      <w:r>
+        <w:rPr>
+          <w:rStyle w:val="KeywordTok"/>
+        </w:rPr>
+        <w:t xml:space="preserve">%put</w:t>
+      </w:r>
+      <w:r>
+        <w:rPr>
+          <w:rStyle w:val="NormalTok"/>
+        </w:rPr>
+        <w:t xml:space="preserve"> named      = </w:t>
+      </w:r>
+      <w:r>
+        <w:rPr>
+          <w:rStyle w:val="FunctionTok"/>
+        </w:rPr>
+        <w:t xml:space="preserve">log</w:t>
+      </w:r>
+      <w:r>
+        <w:rPr>
+          <w:rStyle w:val="NormalTok"/>
+        </w:rPr>
+        <w:t xml:space="preserve">(</w:t>
+      </w:r>
+      <w:r>
+        <w:rPr>
+          <w:rStyle w:val="KeywordTok"/>
+        </w:rPr>
+        <w:t xml:space="preserve">&amp;named.</w:t>
+      </w:r>
+      <w:r>
+        <w:rPr>
+          <w:rStyle w:val="NormalTok"/>
+        </w:rPr>
+        <w:t xml:space="preserve">);</w:t>
+      </w:r>
+      <w:r>
+        <w:br w:type="textWrapping"/>
+      </w:r>
+      <w:r>
+        <w:rPr>
+          <w:rStyle w:val="KeywordTok"/>
+        </w:rPr>
+        <w:t xml:space="preserve">%mend</w:t>
+      </w:r>
+      <w:r>
+        <w:rPr>
+          <w:rStyle w:val="NormalTok"/>
+        </w:rPr>
+        <w:t xml:space="preserve"> testMacro;</w:t>
+      </w:r>
+      <w:r>
+        <w:br w:type="textWrapping"/>
+      </w:r>
+      <w:r>
+        <w:rPr>
+          <w:rStyle w:val="NormalTok"/>
+        </w:rPr>
+        <w:t xml:space="preserve">%testMacro(positional, named = value);</w:t>
+      </w:r>
+      <w:r>
+        <w:br w:type="textWrapping"/>
+      </w:r>
+      <w:r>
+        <w:br w:type="textWrapping"/>
+      </w:r>
+      <w:r>
+        <w:rPr>
+          <w:rStyle w:val="KeywordTok"/>
+        </w:rPr>
+        <w:t xml:space="preserve">dm</w:t>
+      </w:r>
+      <w:r>
+        <w:rPr>
+          <w:rStyle w:val="NormalTok"/>
+        </w:rPr>
+        <w:t xml:space="preserve"> </w:t>
+      </w:r>
+      <w:r>
+        <w:rPr>
+          <w:rStyle w:val="StringTok"/>
+        </w:rPr>
+        <w:t xml:space="preserve">'clear log output odsresults'</w:t>
+      </w:r>
+      <w:r>
+        <w:rPr>
+          <w:rStyle w:val="NormalTok"/>
+        </w:rPr>
+        <w:t xml:space="preserve">;</w:t>
+      </w:r>
+      <w:r>
+        <w:br w:type="textWrapping"/>
+      </w:r>
+      <w:r>
         <w:br w:type="textWrapping"/>
       </w:r>
       <w:r>
@@ -539,352 +920,19 @@
         <w:rPr>
           <w:rStyle w:val="NormalTok"/>
         </w:rPr>
-        <w:t xml:space="preserve"> sql &amp;sqlopts;</w:t>
-      </w:r>
-      <w:r>
-        <w:br w:type="textWrapping"/>
-      </w:r>
-      <w:r>
-        <w:rPr>
-          <w:rStyle w:val="KeywordTok"/>
-        </w:rPr>
-        <w:t xml:space="preserve">create</w:t>
-      </w:r>
-      <w:r>
-        <w:rPr>
-          <w:rStyle w:val="NormalTok"/>
-        </w:rPr>
-        <w:t xml:space="preserve"> </w:t>
-      </w:r>
-      <w:r>
-        <w:rPr>
-          <w:rStyle w:val="KeywordTok"/>
-        </w:rPr>
-        <w:t xml:space="preserve">table</w:t>
-      </w:r>
-      <w:r>
-        <w:rPr>
-          <w:rStyle w:val="NormalTok"/>
-        </w:rPr>
-        <w:t xml:space="preserve"> waffles </w:t>
-      </w:r>
-      <w:r>
-        <w:rPr>
-          <w:rStyle w:val="KeywordTok"/>
-        </w:rPr>
-        <w:t xml:space="preserve">as</w:t>
-      </w:r>
-      <w:r>
-        <w:br w:type="textWrapping"/>
-      </w:r>
-      <w:r>
-        <w:rPr>
-          <w:rStyle w:val="NormalTok"/>
-        </w:rPr>
-        <w:t xml:space="preserve">    </w:t>
-      </w:r>
-      <w:r>
-        <w:rPr>
-          <w:rStyle w:val="KeywordTok"/>
-        </w:rPr>
-        <w:t xml:space="preserve">select</w:t>
-      </w:r>
-      <w:r>
-        <w:rPr>
-          <w:rStyle w:val="NormalTok"/>
-        </w:rPr>
-        <w:t xml:space="preserve"> * </w:t>
-      </w:r>
-      <w:r>
-        <w:rPr>
-          <w:rStyle w:val="KeywordTok"/>
-        </w:rPr>
-        <w:t xml:space="preserve">from</w:t>
-      </w:r>
-      <w:r>
-        <w:rPr>
-          <w:rStyle w:val="NormalTok"/>
-        </w:rPr>
-        <w:t xml:space="preserve"> testing;</w:t>
-      </w:r>
-      <w:r>
-        <w:br w:type="textWrapping"/>
-      </w:r>
-      <w:r>
-        <w:rPr>
-          <w:rStyle w:val="NormalTok"/>
-        </w:rPr>
-        <w:t xml:space="preserve">quit;</w:t>
-      </w:r>
-      <w:r>
-        <w:br w:type="textWrapping"/>
-      </w:r>
-      <w:r>
-        <w:br w:type="textWrapping"/>
-      </w:r>
-      <w:r>
-        <w:rPr>
-          <w:rStyle w:val="KeywordTok"/>
-        </w:rPr>
-        <w:t xml:space="preserve">%put</w:t>
-      </w:r>
-      <w:r>
-        <w:rPr>
-          <w:rStyle w:val="NormalTok"/>
-        </w:rPr>
-        <w:t xml:space="preserve"> </w:t>
-      </w:r>
-      <w:r>
-        <w:rPr>
-          <w:rStyle w:val="FunctionTok"/>
-        </w:rPr>
-        <w:t xml:space="preserve">NOTE</w:t>
-      </w:r>
-      <w:r>
-        <w:rPr>
-          <w:rStyle w:val="NormalTok"/>
-        </w:rPr>
-        <w:t xml:space="preserve">: Hello;</w:t>
-      </w:r>
-      <w:r>
-        <w:br w:type="textWrapping"/>
-      </w:r>
-      <w:r>
-        <w:rPr>
-          <w:rStyle w:val="KeywordTok"/>
-        </w:rPr>
-        <w:t xml:space="preserve">%put</w:t>
-      </w:r>
-      <w:r>
-        <w:rPr>
-          <w:rStyle w:val="NormalTok"/>
-        </w:rPr>
-        <w:t xml:space="preserve"> </w:t>
-      </w:r>
-      <w:r>
-        <w:rPr>
-          <w:rStyle w:val="FunctionTok"/>
-        </w:rPr>
-        <w:t xml:space="preserve">NOTE</w:t>
-      </w:r>
-      <w:r>
-        <w:rPr>
-          <w:rStyle w:val="NormalTok"/>
-        </w:rPr>
-        <w:t xml:space="preserve">- Hello;</w:t>
-      </w:r>
-      <w:r>
-        <w:br w:type="textWrapping"/>
-      </w:r>
-      <w:r>
-        <w:rPr>
-          <w:rStyle w:val="KeywordTok"/>
-        </w:rPr>
-        <w:t xml:space="preserve">%put</w:t>
-      </w:r>
-      <w:r>
-        <w:rPr>
-          <w:rStyle w:val="NormalTok"/>
-        </w:rPr>
-        <w:t xml:space="preserve"> WARNING: Hello;</w:t>
-      </w:r>
-      <w:r>
-        <w:br w:type="textWrapping"/>
-      </w:r>
-      <w:r>
-        <w:rPr>
-          <w:rStyle w:val="KeywordTok"/>
-        </w:rPr>
-        <w:t xml:space="preserve">%put</w:t>
-      </w:r>
-      <w:r>
-        <w:rPr>
-          <w:rStyle w:val="NormalTok"/>
-        </w:rPr>
-        <w:t xml:space="preserve"> </w:t>
-      </w:r>
-      <w:r>
-        <w:rPr>
-          <w:rStyle w:val="KeywordTok"/>
-        </w:rPr>
-        <w:t xml:space="preserve">ERROR</w:t>
-      </w:r>
-      <w:r>
-        <w:rPr>
-          <w:rStyle w:val="NormalTok"/>
-        </w:rPr>
-        <w:t xml:space="preserve">: Hello;</w:t>
-      </w:r>
-      <w:r>
-        <w:br w:type="textWrapping"/>
-      </w:r>
-      <w:r>
-        <w:rPr>
-          <w:rStyle w:val="KeywordTok"/>
-        </w:rPr>
-        <w:t xml:space="preserve">%put</w:t>
-      </w:r>
-      <w:r>
-        <w:rPr>
-          <w:rStyle w:val="NormalTok"/>
-        </w:rPr>
-        <w:t xml:space="preserve"> Something </w:t>
-      </w:r>
-      <w:r>
-        <w:rPr>
-          <w:rStyle w:val="KeywordTok"/>
-        </w:rPr>
-        <w:t xml:space="preserve">ERROR</w:t>
-      </w:r>
-      <w:r>
-        <w:rPr>
-          <w:rStyle w:val="NormalTok"/>
-        </w:rPr>
-        <w:t xml:space="preserve">- Hello;</w:t>
-      </w:r>
-      <w:r>
-        <w:br w:type="textWrapping"/>
-      </w:r>
-      <w:r>
-        <w:br w:type="textWrapping"/>
-      </w:r>
-      <w:r>
-        <w:rPr>
-          <w:rStyle w:val="KeywordTok"/>
-        </w:rPr>
-        <w:t xml:space="preserve">%macro</w:t>
-      </w:r>
-      <w:r>
-        <w:rPr>
-          <w:rStyle w:val="NormalTok"/>
-        </w:rPr>
-        <w:t xml:space="preserve"> testMacro(positional, named = value);</w:t>
-      </w:r>
-      <w:r>
-        <w:br w:type="textWrapping"/>
-      </w:r>
-      <w:r>
-        <w:rPr>
-          <w:rStyle w:val="NormalTok"/>
-        </w:rPr>
-        <w:t xml:space="preserve">    </w:t>
-      </w:r>
-      <w:r>
-        <w:rPr>
-          <w:rStyle w:val="KeywordTok"/>
-        </w:rPr>
-        <w:t xml:space="preserve">%put</w:t>
-      </w:r>
-      <w:r>
-        <w:rPr>
-          <w:rStyle w:val="NormalTok"/>
-        </w:rPr>
-        <w:t xml:space="preserve"> positional = &amp;positional.;</w:t>
-      </w:r>
-      <w:r>
-        <w:br w:type="textWrapping"/>
-      </w:r>
-      <w:r>
-        <w:rPr>
-          <w:rStyle w:val="NormalTok"/>
-        </w:rPr>
-        <w:t xml:space="preserve">    </w:t>
-      </w:r>
-      <w:r>
-        <w:rPr>
-          <w:rStyle w:val="KeywordTok"/>
-        </w:rPr>
-        <w:t xml:space="preserve">%put</w:t>
-      </w:r>
-      <w:r>
-        <w:rPr>
-          <w:rStyle w:val="NormalTok"/>
-        </w:rPr>
-        <w:t xml:space="preserve"> named      = </w:t>
-      </w:r>
-      <w:r>
-        <w:rPr>
-          <w:rStyle w:val="FunctionTok"/>
-        </w:rPr>
-        <w:t xml:space="preserve">log</w:t>
-      </w:r>
-      <w:r>
-        <w:rPr>
-          <w:rStyle w:val="NormalTok"/>
-        </w:rPr>
-        <w:t xml:space="preserve">(&amp;named.);</w:t>
-      </w:r>
-      <w:r>
-        <w:br w:type="textWrapping"/>
-      </w:r>
-      <w:r>
-        <w:rPr>
-          <w:rStyle w:val="KeywordTok"/>
-        </w:rPr>
-        <w:t xml:space="preserve">%mend</w:t>
-      </w:r>
-      <w:r>
-        <w:rPr>
-          <w:rStyle w:val="NormalTok"/>
-        </w:rPr>
-        <w:t xml:space="preserve"> testMacro;</w:t>
-      </w:r>
-      <w:r>
-        <w:br w:type="textWrapping"/>
-      </w:r>
-      <w:r>
-        <w:rPr>
-          <w:rStyle w:val="NormalTok"/>
-        </w:rPr>
-        <w:t xml:space="preserve">%testMacro(positional, named = value);</w:t>
-      </w:r>
-      <w:r>
-        <w:br w:type="textWrapping"/>
-      </w:r>
-      <w:r>
-        <w:br w:type="textWrapping"/>
-      </w:r>
-      <w:r>
-        <w:rPr>
-          <w:rStyle w:val="KeywordTok"/>
-        </w:rPr>
-        <w:t xml:space="preserve">dm</w:t>
-      </w:r>
-      <w:r>
-        <w:rPr>
-          <w:rStyle w:val="NormalTok"/>
-        </w:rPr>
-        <w:t xml:space="preserve"> </w:t>
-      </w:r>
-      <w:r>
-        <w:rPr>
-          <w:rStyle w:val="StringTok"/>
-        </w:rPr>
-        <w:t xml:space="preserve">'clear log output odsresults'</w:t>
+        <w:t xml:space="preserve"> datasets lib = work kill noprint; </w:t>
+      </w:r>
+      <w:r>
+        <w:rPr>
+          <w:rStyle w:val="KeywordTok"/>
+        </w:rPr>
+        <w:t xml:space="preserve">quit</w:t>
       </w:r>
       <w:r>
         <w:rPr>
           <w:rStyle w:val="NormalTok"/>
         </w:rPr>
         <w:t xml:space="preserve">;</w:t>
-      </w:r>
-      <w:r>
-        <w:br w:type="textWrapping"/>
-      </w:r>
-      <w:r>
-        <w:br w:type="textWrapping"/>
-      </w:r>
-      <w:r>
-        <w:rPr>
-          <w:rStyle w:val="KeywordTok"/>
-        </w:rPr>
-        <w:t xml:space="preserve">proc</w:t>
-      </w:r>
-      <w:r>
-        <w:rPr>
-          <w:rStyle w:val="NormalTok"/>
-        </w:rPr>
-        <w:t xml:space="preserve"> datasets lib = work kill noprint; quit;</w:t>
       </w:r>
       <w:r>
         <w:br w:type="textWrapping"/>
@@ -1037,7 +1085,7 @@
       </w:r>
       <w:r>
         <w:rPr>
-          <w:rStyle w:val="NormalTok"/>
+          <w:rStyle w:val="CommentTok"/>
         </w:rPr>
         <w:t xml:space="preserve">* This is a comment</w:t>
       </w:r>
@@ -1258,124 +1306,406 @@
         <w:rPr>
           <w:rStyle w:val="StringTok"/>
         </w:rPr>
-        <w:t xml:space="preserve">`"</w:t>
-      </w:r>
-      <w:r>
-        <w:rPr>
-          <w:rStyle w:val="NormalTok"/>
-        </w:rPr>
-        <w:t xml:space="preserve">This is a </w:t>
+        <w:t xml:space="preserve">`"This is a "super string" that takes on anything"'</w:t>
+      </w:r>
+      <w:r>
+        <w:br w:type="textWrapping"/>
+      </w:r>
+      <w:r>
+        <w:rPr>
+          <w:rStyle w:val="KeywordTok"/>
+        </w:rPr>
+        <w:t xml:space="preserve">di</w:t>
+      </w:r>
+      <w:r>
+        <w:rPr>
+          <w:rStyle w:val="NormalTok"/>
+        </w:rPr>
+        <w:t xml:space="preserve"> </w:t>
       </w:r>
       <w:r>
         <w:rPr>
           <w:rStyle w:val="StringTok"/>
         </w:rPr>
-        <w:t xml:space="preserve">"super string"</w:t>
-      </w:r>
-      <w:r>
-        <w:rPr>
-          <w:rStyle w:val="NormalTok"/>
-        </w:rPr>
-        <w:t xml:space="preserve"> that takes </w:t>
-      </w:r>
-      <w:r>
-        <w:rPr>
-          <w:rStyle w:val="KeywordTok"/>
-        </w:rPr>
-        <w:t xml:space="preserve">on</w:t>
-      </w:r>
-      <w:r>
-        <w:rPr>
-          <w:rStyle w:val="NormalTok"/>
-        </w:rPr>
-        <w:t xml:space="preserve"> anything</w:t>
+        <w:t xml:space="preserve">"string"</w:t>
+      </w:r>
+      <w:r>
+        <w:rPr>
+          <w:rStyle w:val="NormalTok"/>
+        </w:rPr>
+        <w:t xml:space="preserve"> </w:t>
+      </w:r>
+      <w:r>
+        <w:rPr>
+          <w:rStyle w:val="OtherTok"/>
+        </w:rPr>
+        <w:t xml:space="preserve">`1'</w:t>
+      </w:r>
+      <w:r>
+        <w:rPr>
+          <w:rStyle w:val="NormalTok"/>
+        </w:rPr>
+        <w:t xml:space="preserve">two</w:t>
+      </w:r>
+      <w:r>
+        <w:rPr>
+          <w:rStyle w:val="OtherTok"/>
+        </w:rPr>
+        <w:t xml:space="preserve">${three}</w:t>
+      </w:r>
+      <w:r>
+        <w:rPr>
+          <w:rStyle w:val="NormalTok"/>
+        </w:rPr>
+        <w:t xml:space="preserve"> bad </w:t>
       </w:r>
       <w:r>
         <w:rPr>
           <w:rStyle w:val="StringTok"/>
         </w:rPr>
-        <w:t xml:space="preserve">"'</w:t>
-      </w:r>
-      <w:r>
-        <w:br w:type="textWrapping"/>
+        <w:t xml:space="preserve">`"string " "'</w:t>
+      </w:r>
+      <w:r>
+        <w:rPr>
+          <w:rStyle w:val="NormalTok"/>
+        </w:rPr>
+        <w:t xml:space="preserve"> good </w:t>
       </w:r>
       <w:r>
         <w:rPr>
           <w:rStyle w:val="StringTok"/>
         </w:rPr>
-        <w:t xml:space="preserve">di "</w:t>
-      </w:r>
-      <w:r>
-        <w:rPr>
-          <w:rStyle w:val="NormalTok"/>
-        </w:rPr>
-        <w:t xml:space="preserve">string</w:t>
+        <w:t xml:space="preserve">`"string " "'</w:t>
+      </w:r>
+      <w:r>
+        <w:br w:type="textWrapping"/>
+      </w:r>
+      <w:r>
+        <w:br w:type="textWrapping"/>
+      </w:r>
+      <w:r>
+        <w:rPr>
+          <w:rStyle w:val="CommentTok"/>
+        </w:rPr>
+        <w:t xml:space="preserve">// This also works at line starts</w:t>
+      </w:r>
+      <w:r>
+        <w:br w:type="textWrapping"/>
+      </w:r>
+      <w:r>
+        <w:rPr>
+          <w:rStyle w:val="KeywordTok"/>
+        </w:rPr>
+        <w:t xml:space="preserve">adopath</w:t>
+      </w:r>
+      <w:r>
+        <w:rPr>
+          <w:rStyle w:val="NormalTok"/>
+        </w:rPr>
+        <w:t xml:space="preserve"> ++ </w:t>
+      </w:r>
+      <w:r>
+        <w:rPr>
+          <w:rStyle w:val="StringTok"/>
+        </w:rPr>
+        <w:t xml:space="preserve">"${lib}/code/ado/"</w:t>
+      </w:r>
+      <w:r>
+        <w:br w:type="textWrapping"/>
+      </w:r>
+      <w:r>
+        <w:rPr>
+          <w:rStyle w:val="NormalTok"/>
+        </w:rPr>
+        <w:t xml:space="preserve">cap </w:t>
+      </w:r>
+      <w:r>
+        <w:rPr>
+          <w:rStyle w:val="KeywordTok"/>
+        </w:rPr>
+        <w:t xml:space="preserve">adopath</w:t>
+      </w:r>
+      <w:r>
+        <w:rPr>
+          <w:rStyle w:val="NormalTok"/>
+        </w:rPr>
+        <w:t xml:space="preserve"> - </w:t>
+      </w:r>
+      <w:r>
+        <w:rPr>
+          <w:rStyle w:val="KeywordTok"/>
+        </w:rPr>
+        <w:t xml:space="preserve">SITE</w:t>
+      </w:r>
+      <w:r>
+        <w:br w:type="textWrapping"/>
+      </w:r>
+      <w:r>
+        <w:rPr>
+          <w:rStyle w:val="NormalTok"/>
+        </w:rPr>
+        <w:t xml:space="preserve">cap </w:t>
+      </w:r>
+      <w:r>
+        <w:rPr>
+          <w:rStyle w:val="KeywordTok"/>
+        </w:rPr>
+        <w:t xml:space="preserve">adopath</w:t>
+      </w:r>
+      <w:r>
+        <w:rPr>
+          <w:rStyle w:val="NormalTok"/>
+        </w:rPr>
+        <w:t xml:space="preserve"> - </w:t>
       </w:r>
       <w:r>
         <w:rPr>
           <w:rStyle w:val="OtherTok"/>
         </w:rPr>
-        <w:t xml:space="preserve">`1'</w:t>
-      </w:r>
-      <w:r>
-        <w:rPr>
-          <w:rStyle w:val="NormalTok"/>
-        </w:rPr>
-        <w:t xml:space="preserve">two</w:t>
+        <w:t xml:space="preserve">PLUS</w:t>
+      </w:r>
+      <w:r>
+        <w:br w:type="textWrapping"/>
+      </w:r>
+      <w:r>
+        <w:rPr>
+          <w:rStyle w:val="CommentTok"/>
+        </w:rPr>
+        <w:t xml:space="preserve">/*cap adopath - PERSONAL</w:t>
+      </w:r>
+      <w:r>
+        <w:br w:type="textWrapping"/>
+      </w:r>
+      <w:r>
+        <w:rPr>
+          <w:rStyle w:val="CommentTok"/>
+        </w:rPr>
+        <w:t xml:space="preserve">cap adopath - OLDPLACE*/</w:t>
+      </w:r>
+      <w:r>
+        <w:br w:type="textWrapping"/>
+      </w:r>
+      <w:r>
+        <w:br w:type="textWrapping"/>
+      </w:r>
+      <w:r>
+        <w:rPr>
+          <w:rStyle w:val="NormalTok"/>
+        </w:rPr>
+        <w:t xml:space="preserve">forval i = 1 / 4{</w:t>
+      </w:r>
+      <w:r>
+        <w:br w:type="textWrapping"/>
+      </w:r>
+      <w:r>
+        <w:rPr>
+          <w:rStyle w:val="NormalTok"/>
+        </w:rPr>
+        <w:t xml:space="preserve">  cap </w:t>
+      </w:r>
+      <w:r>
+        <w:rPr>
+          <w:rStyle w:val="KeywordTok"/>
+        </w:rPr>
+        <w:t xml:space="preserve">reg</w:t>
+      </w:r>
+      <w:r>
+        <w:rPr>
+          <w:rStyle w:val="NormalTok"/>
+        </w:rPr>
+        <w:t xml:space="preserve"> </w:t>
+      </w:r>
+      <w:r>
+        <w:rPr>
+          <w:rStyle w:val="FunctionTok"/>
+        </w:rPr>
+        <w:t xml:space="preserve">y</w:t>
+      </w:r>
+      <w:r>
+        <w:rPr>
+          <w:rStyle w:val="NormalTok"/>
+        </w:rPr>
+        <w:t xml:space="preserve"> x</w:t>
       </w:r>
       <w:r>
         <w:rPr>
           <w:rStyle w:val="OtherTok"/>
         </w:rPr>
-        <w:t xml:space="preserve">${three}</w:t>
-      </w:r>
-      <w:r>
-        <w:rPr>
-          <w:rStyle w:val="StringTok"/>
-        </w:rPr>
-        <w:t xml:space="preserve">" bad `"</w:t>
-      </w:r>
-      <w:r>
-        <w:rPr>
-          <w:rStyle w:val="NormalTok"/>
-        </w:rPr>
-        <w:t xml:space="preserve">string </w:t>
-      </w:r>
-      <w:r>
-        <w:rPr>
-          <w:rStyle w:val="StringTok"/>
-        </w:rPr>
-        <w:t xml:space="preserve">" "</w:t>
-      </w:r>
-      <w:r>
-        <w:rPr>
-          <w:rStyle w:val="NormalTok"/>
-        </w:rPr>
-        <w:t xml:space="preserve">' good </w:t>
-      </w:r>
-      <w:r>
-        <w:rPr>
-          <w:rStyle w:val="StringTok"/>
-        </w:rPr>
-        <w:t xml:space="preserve">`"</w:t>
-      </w:r>
-      <w:r>
-        <w:rPr>
-          <w:rStyle w:val="NormalTok"/>
-        </w:rPr>
-        <w:t xml:space="preserve">string </w:t>
-      </w:r>
-      <w:r>
-        <w:rPr>
-          <w:rStyle w:val="StringTok"/>
-        </w:rPr>
-        <w:t xml:space="preserve">" "</w:t>
-      </w:r>
-      <w:r>
-        <w:rPr>
-          <w:rStyle w:val="NormalTok"/>
-        </w:rPr>
-        <w:t xml:space="preserve">'</w:t>
+        <w:t xml:space="preserve">`i'</w:t>
+      </w:r>
+      <w:r>
+        <w:rPr>
+          <w:rStyle w:val="NormalTok"/>
+        </w:rPr>
+        <w:t xml:space="preserve">, </w:t>
+      </w:r>
+      <w:r>
+        <w:rPr>
+          <w:rStyle w:val="KeywordTok"/>
+        </w:rPr>
+        <w:t xml:space="preserve">robust</w:t>
+      </w:r>
+      <w:r>
+        <w:br w:type="textWrapping"/>
+      </w:r>
+      <w:r>
+        <w:rPr>
+          <w:rStyle w:val="NormalTok"/>
+        </w:rPr>
+        <w:t xml:space="preserve">  </w:t>
+      </w:r>
+      <w:r>
+        <w:rPr>
+          <w:rStyle w:val="KeywordTok"/>
+        </w:rPr>
+        <w:t xml:space="preserve">if</w:t>
+      </w:r>
+      <w:r>
+        <w:rPr>
+          <w:rStyle w:val="NormalTok"/>
+        </w:rPr>
+        <w:t xml:space="preserve"> </w:t>
+      </w:r>
+      <w:r>
+        <w:rPr>
+          <w:rStyle w:val="OtherTok"/>
+        </w:rPr>
+        <w:t xml:space="preserve">`i'</w:t>
+      </w:r>
+      <w:r>
+        <w:rPr>
+          <w:rStyle w:val="NormalTok"/>
+        </w:rPr>
+        <w:t xml:space="preserve"> == 2 {</w:t>
+      </w:r>
+      <w:r>
+        <w:br w:type="textWrapping"/>
+      </w:r>
+      <w:r>
+        <w:rPr>
+          <w:rStyle w:val="NormalTok"/>
+        </w:rPr>
+        <w:t xml:space="preserve">    </w:t>
+      </w:r>
+      <w:r>
+        <w:rPr>
+          <w:rStyle w:val="KeywordTok"/>
+        </w:rPr>
+        <w:t xml:space="preserve">local</w:t>
+      </w:r>
+      <w:r>
+        <w:rPr>
+          <w:rStyle w:val="NormalTok"/>
+        </w:rPr>
+        <w:t xml:space="preserve"> c = _b[</w:t>
+      </w:r>
+      <w:r>
+        <w:rPr>
+          <w:rStyle w:val="DataTypeTok"/>
+        </w:rPr>
+        <w:t xml:space="preserve">_cons</w:t>
+      </w:r>
+      <w:r>
+        <w:rPr>
+          <w:rStyle w:val="NormalTok"/>
+        </w:rPr>
+        <w:t xml:space="preserve">]</w:t>
+      </w:r>
+      <w:r>
+        <w:br w:type="textWrapping"/>
+      </w:r>
+      <w:r>
+        <w:rPr>
+          <w:rStyle w:val="NormalTok"/>
+        </w:rPr>
+        <w:t xml:space="preserve">    </w:t>
+      </w:r>
+      <w:r>
+        <w:rPr>
+          <w:rStyle w:val="KeywordTok"/>
+        </w:rPr>
+        <w:t xml:space="preserve">local</w:t>
+      </w:r>
+      <w:r>
+        <w:rPr>
+          <w:rStyle w:val="NormalTok"/>
+        </w:rPr>
+        <w:t xml:space="preserve"> b = _b[x</w:t>
+      </w:r>
+      <w:r>
+        <w:rPr>
+          <w:rStyle w:val="OtherTok"/>
+        </w:rPr>
+        <w:t xml:space="preserve">`i'</w:t>
+      </w:r>
+      <w:r>
+        <w:rPr>
+          <w:rStyle w:val="NormalTok"/>
+        </w:rPr>
+        <w:t xml:space="preserve">]</w:t>
+      </w:r>
+      <w:r>
+        <w:br w:type="textWrapping"/>
+      </w:r>
+      <w:r>
+        <w:rPr>
+          <w:rStyle w:val="NormalTok"/>
+        </w:rPr>
+        <w:t xml:space="preserve">    </w:t>
+      </w:r>
+      <w:r>
+        <w:rPr>
+          <w:rStyle w:val="KeywordTok"/>
+        </w:rPr>
+        <w:t xml:space="preserve">local</w:t>
+      </w:r>
+      <w:r>
+        <w:rPr>
+          <w:rStyle w:val="NormalTok"/>
+        </w:rPr>
+        <w:t xml:space="preserve"> x = </w:t>
+      </w:r>
+      <w:r>
+        <w:rPr>
+          <w:rStyle w:val="FunctionTok"/>
+        </w:rPr>
+        <w:t xml:space="preserve">ln</w:t>
+      </w:r>
+      <w:r>
+        <w:rPr>
+          <w:rStyle w:val="NormalTok"/>
+        </w:rPr>
+        <w:t xml:space="preserve">(</w:t>
+      </w:r>
+      <w:r>
+        <w:rPr>
+          <w:rStyle w:val="OtherTok"/>
+        </w:rPr>
+        <w:t xml:space="preserve">`i'</w:t>
+      </w:r>
+      <w:r>
+        <w:rPr>
+          <w:rStyle w:val="NormalTok"/>
+        </w:rPr>
+        <w:t xml:space="preserve">)</w:t>
+      </w:r>
+      <w:r>
+        <w:br w:type="textWrapping"/>
+      </w:r>
+      <w:r>
+        <w:rPr>
+          <w:rStyle w:val="NormalTok"/>
+        </w:rPr>
+        <w:t xml:space="preserve">  }</w:t>
+      </w:r>
+      <w:r>
+        <w:br w:type="textWrapping"/>
+      </w:r>
+      <w:r>
+        <w:rPr>
+          <w:rStyle w:val="NormalTok"/>
+        </w:rPr>
+        <w:t xml:space="preserve">}</w:t>
       </w:r>
       <w:r>
         <w:br w:type="textWrapping"/>
@@ -1387,349 +1717,7 @@
         <w:rPr>
           <w:rStyle w:val="CommentTok"/>
         </w:rPr>
-        <w:t xml:space="preserve">// This also works at line starts</w:t>
-      </w:r>
-      <w:r>
-        <w:br w:type="textWrapping"/>
-      </w:r>
-      <w:r>
-        <w:rPr>
-          <w:rStyle w:val="KeywordTok"/>
-        </w:rPr>
-        <w:t xml:space="preserve">adopath</w:t>
-      </w:r>
-      <w:r>
-        <w:rPr>
-          <w:rStyle w:val="NormalTok"/>
-        </w:rPr>
-        <w:t xml:space="preserve"> ++ </w:t>
-      </w:r>
-      <w:r>
-        <w:rPr>
-          <w:rStyle w:val="StringTok"/>
-        </w:rPr>
-        <w:t xml:space="preserve">"${lib}/code/ado/"</w:t>
-      </w:r>
-      <w:r>
-        <w:br w:type="textWrapping"/>
-      </w:r>
-      <w:r>
-        <w:rPr>
-          <w:rStyle w:val="NormalTok"/>
-        </w:rPr>
-        <w:t xml:space="preserve">cap </w:t>
-      </w:r>
-      <w:r>
-        <w:rPr>
-          <w:rStyle w:val="KeywordTok"/>
-        </w:rPr>
-        <w:t xml:space="preserve">adopath</w:t>
-      </w:r>
-      <w:r>
-        <w:rPr>
-          <w:rStyle w:val="NormalTok"/>
-        </w:rPr>
-        <w:t xml:space="preserve"> - </w:t>
-      </w:r>
-      <w:r>
-        <w:rPr>
-          <w:rStyle w:val="KeywordTok"/>
-        </w:rPr>
-        <w:t xml:space="preserve">SITE</w:t>
-      </w:r>
-      <w:r>
-        <w:br w:type="textWrapping"/>
-      </w:r>
-      <w:r>
-        <w:rPr>
-          <w:rStyle w:val="NormalTok"/>
-        </w:rPr>
-        <w:t xml:space="preserve">cap </w:t>
-      </w:r>
-      <w:r>
-        <w:rPr>
-          <w:rStyle w:val="KeywordTok"/>
-        </w:rPr>
-        <w:t xml:space="preserve">adopath</w:t>
-      </w:r>
-      <w:r>
-        <w:rPr>
-          <w:rStyle w:val="NormalTok"/>
-        </w:rPr>
-        <w:t xml:space="preserve"> - </w:t>
-      </w:r>
-      <w:r>
-        <w:rPr>
-          <w:rStyle w:val="OtherTok"/>
-        </w:rPr>
-        <w:t xml:space="preserve">PLUS</w:t>
-      </w:r>
-      <w:r>
-        <w:br w:type="textWrapping"/>
-      </w:r>
-      <w:r>
-        <w:rPr>
-          <w:rStyle w:val="CommentTok"/>
-        </w:rPr>
-        <w:t xml:space="preserve">/*cap adopath - PERSONAL</w:t>
-      </w:r>
-      <w:r>
-        <w:br w:type="textWrapping"/>
-      </w:r>
-      <w:r>
-        <w:rPr>
-          <w:rStyle w:val="CommentTok"/>
-        </w:rPr>
-        <w:t xml:space="preserve">cap adopath - OLDPLACE*/</w:t>
-      </w:r>
-      <w:r>
-        <w:br w:type="textWrapping"/>
-      </w:r>
-      <w:r>
-        <w:br w:type="textWrapping"/>
-      </w:r>
-      <w:r>
-        <w:rPr>
-          <w:rStyle w:val="NormalTok"/>
-        </w:rPr>
-        <w:t xml:space="preserve">forval i = 1 / 4{</w:t>
-      </w:r>
-      <w:r>
-        <w:br w:type="textWrapping"/>
-      </w:r>
-      <w:r>
-        <w:rPr>
-          <w:rStyle w:val="NormalTok"/>
-        </w:rPr>
-        <w:t xml:space="preserve">  cap </w:t>
-      </w:r>
-      <w:r>
-        <w:rPr>
-          <w:rStyle w:val="KeywordTok"/>
-        </w:rPr>
-        <w:t xml:space="preserve">reg</w:t>
-      </w:r>
-      <w:r>
-        <w:rPr>
-          <w:rStyle w:val="NormalTok"/>
-        </w:rPr>
-        <w:t xml:space="preserve"> </w:t>
-      </w:r>
-      <w:r>
-        <w:rPr>
-          <w:rStyle w:val="FunctionTok"/>
-        </w:rPr>
-        <w:t xml:space="preserve">y</w:t>
-      </w:r>
-      <w:r>
-        <w:rPr>
-          <w:rStyle w:val="NormalTok"/>
-        </w:rPr>
-        <w:t xml:space="preserve"> x</w:t>
-      </w:r>
-      <w:r>
-        <w:rPr>
-          <w:rStyle w:val="OtherTok"/>
-        </w:rPr>
-        <w:t xml:space="preserve">`i'</w:t>
-      </w:r>
-      <w:r>
-        <w:rPr>
-          <w:rStyle w:val="NormalTok"/>
-        </w:rPr>
-        <w:t xml:space="preserve">, </w:t>
-      </w:r>
-      <w:r>
-        <w:rPr>
-          <w:rStyle w:val="KeywordTok"/>
-        </w:rPr>
-        <w:t xml:space="preserve">robust</w:t>
-      </w:r>
-      <w:r>
-        <w:br w:type="textWrapping"/>
-      </w:r>
-      <w:r>
-        <w:rPr>
-          <w:rStyle w:val="NormalTok"/>
-        </w:rPr>
-        <w:t xml:space="preserve">  </w:t>
-      </w:r>
-      <w:r>
-        <w:rPr>
-          <w:rStyle w:val="KeywordTok"/>
-        </w:rPr>
-        <w:t xml:space="preserve">if</w:t>
-      </w:r>
-      <w:r>
-        <w:rPr>
-          <w:rStyle w:val="NormalTok"/>
-        </w:rPr>
-        <w:t xml:space="preserve"> </w:t>
-      </w:r>
-      <w:r>
-        <w:rPr>
-          <w:rStyle w:val="OtherTok"/>
-        </w:rPr>
-        <w:t xml:space="preserve">`i'</w:t>
-      </w:r>
-      <w:r>
-        <w:rPr>
-          <w:rStyle w:val="NormalTok"/>
-        </w:rPr>
-        <w:t xml:space="preserve"> == 2 {</w:t>
-      </w:r>
-      <w:r>
-        <w:br w:type="textWrapping"/>
-      </w:r>
-      <w:r>
-        <w:rPr>
-          <w:rStyle w:val="NormalTok"/>
-        </w:rPr>
-        <w:t xml:space="preserve">    </w:t>
-      </w:r>
-      <w:r>
-        <w:rPr>
-          <w:rStyle w:val="KeywordTok"/>
-        </w:rPr>
-        <w:t xml:space="preserve">local</w:t>
-      </w:r>
-      <w:r>
-        <w:rPr>
-          <w:rStyle w:val="NormalTok"/>
-        </w:rPr>
-        <w:t xml:space="preserve"> c = _b[</w:t>
-      </w:r>
-      <w:r>
-        <w:rPr>
-          <w:rStyle w:val="DataTypeTok"/>
-        </w:rPr>
-        <w:t xml:space="preserve">_cons</w:t>
-      </w:r>
-      <w:r>
-        <w:rPr>
-          <w:rStyle w:val="NormalTok"/>
-        </w:rPr>
-        <w:t xml:space="preserve">]</w:t>
-      </w:r>
-      <w:r>
-        <w:br w:type="textWrapping"/>
-      </w:r>
-      <w:r>
-        <w:rPr>
-          <w:rStyle w:val="NormalTok"/>
-        </w:rPr>
-        <w:t xml:space="preserve">    </w:t>
-      </w:r>
-      <w:r>
-        <w:rPr>
-          <w:rStyle w:val="KeywordTok"/>
-        </w:rPr>
-        <w:t xml:space="preserve">local</w:t>
-      </w:r>
-      <w:r>
-        <w:rPr>
-          <w:rStyle w:val="NormalTok"/>
-        </w:rPr>
-        <w:t xml:space="preserve"> b = _b[x</w:t>
-      </w:r>
-      <w:r>
-        <w:rPr>
-          <w:rStyle w:val="OtherTok"/>
-        </w:rPr>
-        <w:t xml:space="preserve">`i'</w:t>
-      </w:r>
-      <w:r>
-        <w:rPr>
-          <w:rStyle w:val="NormalTok"/>
-        </w:rPr>
-        <w:t xml:space="preserve">]</w:t>
-      </w:r>
-      <w:r>
-        <w:br w:type="textWrapping"/>
-      </w:r>
-      <w:r>
-        <w:rPr>
-          <w:rStyle w:val="NormalTok"/>
-        </w:rPr>
-        <w:t xml:space="preserve">    </w:t>
-      </w:r>
-      <w:r>
-        <w:rPr>
-          <w:rStyle w:val="KeywordTok"/>
-        </w:rPr>
-        <w:t xml:space="preserve">local</w:t>
-      </w:r>
-      <w:r>
-        <w:rPr>
-          <w:rStyle w:val="NormalTok"/>
-        </w:rPr>
-        <w:t xml:space="preserve"> x = </w:t>
-      </w:r>
-      <w:r>
-        <w:rPr>
-          <w:rStyle w:val="FunctionTok"/>
-        </w:rPr>
-        <w:t xml:space="preserve">ln</w:t>
-      </w:r>
-      <w:r>
-        <w:rPr>
-          <w:rStyle w:val="NormalTok"/>
-        </w:rPr>
-        <w:t xml:space="preserve">(</w:t>
-      </w:r>
-      <w:r>
-        <w:rPr>
-          <w:rStyle w:val="OtherTok"/>
-        </w:rPr>
-        <w:t xml:space="preserve">`i'</w:t>
-      </w:r>
-      <w:r>
-        <w:rPr>
-          <w:rStyle w:val="NormalTok"/>
-        </w:rPr>
-        <w:t xml:space="preserve">)</w:t>
-      </w:r>
-      <w:r>
-        <w:br w:type="textWrapping"/>
-      </w:r>
-      <w:r>
-        <w:rPr>
-          <w:rStyle w:val="NormalTok"/>
-        </w:rPr>
-        <w:t xml:space="preserve">  }</w:t>
-      </w:r>
-      <w:r>
-        <w:br w:type="textWrapping"/>
-      </w:r>
-      <w:r>
-        <w:rPr>
-          <w:rStyle w:val="NormalTok"/>
-        </w:rPr>
-        <w:t xml:space="preserve">}</w:t>
-      </w:r>
-      <w:r>
-        <w:br w:type="textWrapping"/>
-      </w:r>
-      <w:r>
-        <w:br w:type="textWrapping"/>
-      </w:r>
-      <w:r>
-        <w:rPr>
-          <w:rStyle w:val="NormalTok"/>
-        </w:rPr>
-        <w:t xml:space="preserve">* Something about how </w:t>
-      </w:r>
-      <w:r>
-        <w:rPr>
-          <w:rStyle w:val="KeywordTok"/>
-        </w:rPr>
-        <w:t xml:space="preserve">mata</w:t>
-      </w:r>
-      <w:r>
-        <w:rPr>
-          <w:rStyle w:val="NormalTok"/>
-        </w:rPr>
-        <w:t xml:space="preserve"> is really a second language within Stata</w:t>
+        <w:t xml:space="preserve">* Something about how mata is really a second language within Stata</w:t>
       </w:r>
       <w:r>
         <w:br w:type="textWrapping"/>
@@ -2480,13 +2468,15 @@
     <w:link w:val="VerbatimChar"/>
     <w:pPr>
       <w:wordWrap w:val="off"/>
+      <w:shd w:val="clear" w:fill="f8f8f8"/>
     </w:pPr>
   </w:style>
   <w:style w:type="character" w:customStyle="1" w:styleId="KeywordTok">
     <w:name w:val="KeywordTok"/>
     <w:basedOn w:val="VerbatimChar"/>
     <w:rPr>
-      <w:color w:val="007020"/>
+      <w:color w:val="204a87"/>
+      <w:shd w:val="clear" w:fill="f8f8f8"/>
       <w:b/>
     </w:rPr>
   </w:style>
@@ -2494,82 +2484,95 @@
     <w:name w:val="DataTypeTok"/>
     <w:basedOn w:val="VerbatimChar"/>
     <w:rPr>
-      <w:color w:val="902000"/>
+      <w:color w:val="204a87"/>
+      <w:shd w:val="clear" w:fill="f8f8f8"/>
     </w:rPr>
   </w:style>
   <w:style w:type="character" w:customStyle="1" w:styleId="DecValTok">
     <w:name w:val="DecValTok"/>
     <w:basedOn w:val="VerbatimChar"/>
     <w:rPr>
-      <w:color w:val="40a070"/>
+      <w:color w:val="0000cf"/>
+      <w:shd w:val="clear" w:fill="f8f8f8"/>
     </w:rPr>
   </w:style>
   <w:style w:type="character" w:customStyle="1" w:styleId="BaseNTok">
     <w:name w:val="BaseNTok"/>
     <w:basedOn w:val="VerbatimChar"/>
     <w:rPr>
-      <w:color w:val="40a070"/>
+      <w:color w:val="0000cf"/>
+      <w:shd w:val="clear" w:fill="f8f8f8"/>
     </w:rPr>
   </w:style>
   <w:style w:type="character" w:customStyle="1" w:styleId="FloatTok">
     <w:name w:val="FloatTok"/>
     <w:basedOn w:val="VerbatimChar"/>
     <w:rPr>
-      <w:color w:val="40a070"/>
+      <w:color w:val="0000cf"/>
+      <w:shd w:val="clear" w:fill="f8f8f8"/>
     </w:rPr>
   </w:style>
   <w:style w:type="character" w:customStyle="1" w:styleId="ConstantTok">
     <w:name w:val="ConstantTok"/>
     <w:basedOn w:val="VerbatimChar"/>
     <w:rPr>
-      <w:color w:val="880000"/>
+      <w:color w:val="000000"/>
+      <w:shd w:val="clear" w:fill="f8f8f8"/>
     </w:rPr>
   </w:style>
   <w:style w:type="character" w:customStyle="1" w:styleId="CharTok">
     <w:name w:val="CharTok"/>
     <w:basedOn w:val="VerbatimChar"/>
     <w:rPr>
-      <w:color w:val="4070a0"/>
+      <w:color w:val="4e9a06"/>
+      <w:shd w:val="clear" w:fill="f8f8f8"/>
     </w:rPr>
   </w:style>
   <w:style w:type="character" w:customStyle="1" w:styleId="SpecialCharTok">
     <w:name w:val="SpecialCharTok"/>
     <w:basedOn w:val="VerbatimChar"/>
     <w:rPr>
-      <w:color w:val="4070a0"/>
+      <w:color w:val="000000"/>
+      <w:shd w:val="clear" w:fill="f8f8f8"/>
     </w:rPr>
   </w:style>
   <w:style w:type="character" w:customStyle="1" w:styleId="StringTok">
     <w:name w:val="StringTok"/>
     <w:basedOn w:val="VerbatimChar"/>
     <w:rPr>
-      <w:color w:val="4070a0"/>
+      <w:color w:val="4e9a06"/>
+      <w:shd w:val="clear" w:fill="f8f8f8"/>
     </w:rPr>
   </w:style>
   <w:style w:type="character" w:customStyle="1" w:styleId="VerbatimStringTok">
     <w:name w:val="VerbatimStringTok"/>
     <w:basedOn w:val="VerbatimChar"/>
     <w:rPr>
-      <w:color w:val="4070a0"/>
+      <w:color w:val="4e9a06"/>
+      <w:shd w:val="clear" w:fill="f8f8f8"/>
     </w:rPr>
   </w:style>
   <w:style w:type="character" w:customStyle="1" w:styleId="SpecialStringTok">
     <w:name w:val="SpecialStringTok"/>
     <w:basedOn w:val="VerbatimChar"/>
     <w:rPr>
-      <w:color w:val="bb6688"/>
+      <w:color w:val="4e9a06"/>
+      <w:shd w:val="clear" w:fill="f8f8f8"/>
     </w:rPr>
   </w:style>
   <w:style w:type="character" w:customStyle="1" w:styleId="ImportTok">
     <w:name w:val="ImportTok"/>
     <w:basedOn w:val="VerbatimChar"/>
-    <w:rPr/>
+    <w:rPr>
+      <w:shd w:val="clear" w:fill="f8f8f8"/>
+    </w:rPr>
   </w:style>
   <w:style w:type="character" w:customStyle="1" w:styleId="CommentTok">
     <w:name w:val="CommentTok"/>
     <w:basedOn w:val="VerbatimChar"/>
     <w:rPr>
-      <w:color w:val="60a0b0"/>
+      <w:color w:val="8f5902"/>
+      <w:shd w:val="clear" w:fill="f8f8f8"/>
       <w:i/>
     </w:rPr>
   </w:style>
@@ -2577,7 +2580,9 @@
     <w:name w:val="DocumentationTok"/>
     <w:basedOn w:val="VerbatimChar"/>
     <w:rPr>
-      <w:color w:val="ba2121"/>
+      <w:color w:val="8f5902"/>
+      <w:shd w:val="clear" w:fill="f8f8f8"/>
+      <w:b/>
       <w:i/>
     </w:rPr>
   </w:style>
@@ -2585,7 +2590,8 @@
     <w:name w:val="AnnotationTok"/>
     <w:basedOn w:val="VerbatimChar"/>
     <w:rPr>
-      <w:color w:val="60a0b0"/>
+      <w:color w:val="8f5902"/>
+      <w:shd w:val="clear" w:fill="f8f8f8"/>
       <w:b/>
       <w:i/>
     </w:rPr>
@@ -2594,7 +2600,8 @@
     <w:name w:val="CommentVarTok"/>
     <w:basedOn w:val="VerbatimChar"/>
     <w:rPr>
-      <w:color w:val="60a0b0"/>
+      <w:color w:val="8f5902"/>
+      <w:shd w:val="clear" w:fill="f8f8f8"/>
       <w:b/>
       <w:i/>
     </w:rPr>
@@ -2603,28 +2610,32 @@
     <w:name w:val="OtherTok"/>
     <w:basedOn w:val="VerbatimChar"/>
     <w:rPr>
-      <w:color w:val="007020"/>
+      <w:color w:val="8f5902"/>
+      <w:shd w:val="clear" w:fill="f8f8f8"/>
     </w:rPr>
   </w:style>
   <w:style w:type="character" w:customStyle="1" w:styleId="FunctionTok">
     <w:name w:val="FunctionTok"/>
     <w:basedOn w:val="VerbatimChar"/>
     <w:rPr>
-      <w:color w:val="06287e"/>
+      <w:color w:val="000000"/>
+      <w:shd w:val="clear" w:fill="f8f8f8"/>
     </w:rPr>
   </w:style>
   <w:style w:type="character" w:customStyle="1" w:styleId="VariableTok">
     <w:name w:val="VariableTok"/>
     <w:basedOn w:val="VerbatimChar"/>
     <w:rPr>
-      <w:color w:val="19177c"/>
+      <w:color w:val="000000"/>
+      <w:shd w:val="clear" w:fill="f8f8f8"/>
     </w:rPr>
   </w:style>
   <w:style w:type="character" w:customStyle="1" w:styleId="ControlFlowTok">
     <w:name w:val="ControlFlowTok"/>
     <w:basedOn w:val="VerbatimChar"/>
     <w:rPr>
-      <w:color w:val="007020"/>
+      <w:color w:val="204a87"/>
+      <w:shd w:val="clear" w:fill="f8f8f8"/>
       <w:b/>
     </w:rPr>
   </w:style>
@@ -2632,43 +2643,55 @@
     <w:name w:val="OperatorTok"/>
     <w:basedOn w:val="VerbatimChar"/>
     <w:rPr>
-      <w:color w:val="666666"/>
+      <w:color w:val="ce5c00"/>
+      <w:shd w:val="clear" w:fill="f8f8f8"/>
+      <w:b/>
     </w:rPr>
   </w:style>
   <w:style w:type="character" w:customStyle="1" w:styleId="BuiltInTok">
     <w:name w:val="BuiltInTok"/>
     <w:basedOn w:val="VerbatimChar"/>
-    <w:rPr/>
+    <w:rPr>
+      <w:shd w:val="clear" w:fill="f8f8f8"/>
+    </w:rPr>
   </w:style>
   <w:style w:type="character" w:customStyle="1" w:styleId="ExtensionTok">
     <w:name w:val="ExtensionTok"/>
     <w:basedOn w:val="VerbatimChar"/>
-    <w:rPr/>
+    <w:rPr>
+      <w:shd w:val="clear" w:fill="f8f8f8"/>
+    </w:rPr>
   </w:style>
   <w:style w:type="character" w:customStyle="1" w:styleId="PreprocessorTok">
     <w:name w:val="PreprocessorTok"/>
     <w:basedOn w:val="VerbatimChar"/>
     <w:rPr>
-      <w:color w:val="bc7a00"/>
+      <w:color w:val="8f5902"/>
+      <w:shd w:val="clear" w:fill="f8f8f8"/>
+      <w:i/>
     </w:rPr>
   </w:style>
   <w:style w:type="character" w:customStyle="1" w:styleId="AttributeTok">
     <w:name w:val="AttributeTok"/>
     <w:basedOn w:val="VerbatimChar"/>
     <w:rPr>
-      <w:color w:val="7d9029"/>
+      <w:color w:val="c4a000"/>
+      <w:shd w:val="clear" w:fill="f8f8f8"/>
     </w:rPr>
   </w:style>
   <w:style w:type="character" w:customStyle="1" w:styleId="RegionMarkerTok">
     <w:name w:val="RegionMarkerTok"/>
     <w:basedOn w:val="VerbatimChar"/>
-    <w:rPr/>
+    <w:rPr>
+      <w:shd w:val="clear" w:fill="f8f8f8"/>
+    </w:rPr>
   </w:style>
   <w:style w:type="character" w:customStyle="1" w:styleId="InformationTok">
     <w:name w:val="InformationTok"/>
     <w:basedOn w:val="VerbatimChar"/>
     <w:rPr>
-      <w:color w:val="60a0b0"/>
+      <w:color w:val="8f5902"/>
+      <w:shd w:val="clear" w:fill="f8f8f8"/>
       <w:b/>
       <w:i/>
     </w:rPr>
@@ -2677,7 +2700,8 @@
     <w:name w:val="WarningTok"/>
     <w:basedOn w:val="VerbatimChar"/>
     <w:rPr>
-      <w:color w:val="60a0b0"/>
+      <w:color w:val="8f5902"/>
+      <w:shd w:val="clear" w:fill="f8f8f8"/>
       <w:b/>
       <w:i/>
     </w:rPr>
@@ -2686,22 +2710,25 @@
     <w:name w:val="AlertTok"/>
     <w:basedOn w:val="VerbatimChar"/>
     <w:rPr>
-      <w:color w:val="ff0000"/>
-      <w:b/>
+      <w:color w:val="ef2929"/>
+      <w:shd w:val="clear" w:fill="f8f8f8"/>
     </w:rPr>
   </w:style>
   <w:style w:type="character" w:customStyle="1" w:styleId="ErrorTok">
     <w:name w:val="ErrorTok"/>
     <w:basedOn w:val="VerbatimChar"/>
     <w:rPr>
-      <w:color w:val="ff0000"/>
+      <w:color w:val="a40000"/>
+      <w:shd w:val="clear" w:fill="f8f8f8"/>
       <w:b/>
     </w:rPr>
   </w:style>
   <w:style w:type="character" w:customStyle="1" w:styleId="NormalTok">
     <w:name w:val="NormalTok"/>
     <w:basedOn w:val="VerbatimChar"/>
-    <w:rPr/>
+    <w:rPr>
+      <w:shd w:val="clear" w:fill="f8f8f8"/>
+    </w:rPr>
   </w:style>
 </w:styles>
 </file>

</xml_diff>